<commit_message>
Programacion concurrente por paso de mensajes finalizada
</commit_message>
<xml_diff>
--- a/_semester_1/_paradigms_of_programming/_workshops_training/04_modelo_concurrente_paso_mensajes/_report/practica4.docx
+++ b/_semester_1/_paradigms_of_programming/_workshops_training/04_modelo_concurrente_paso_mensajes/_report/practica4.docx
@@ -912,173 +912,6 @@
           <w:szCs w:val="24"/>
         </w:rPr>
       </w:pPr>
-      <w:r>
-        <w:rPr>
-          <w:rFonts w:ascii="Garamond" w:hAnsi="Garamond"/>
-          <w:sz w:val="24"/>
-          <w:szCs w:val="24"/>
-        </w:rPr>
-        <w:t>La implementación de las celdas con puertos se realizó de la siguiente manera:</w:t>
-      </w:r>
-    </w:p>
-    <w:p>
-      <w:pPr>
-        <w:pStyle w:val="ListParagraph"/>
-        <w:numPr>
-          <w:ilvl w:val="0"/>
-          <w:numId w:val="2"/>
-        </w:numPr>
-        <w:jc w:val="both"/>
-        <w:rPr>
-          <w:rFonts w:ascii="Garamond" w:hAnsi="Garamond"/>
-          <w:sz w:val="24"/>
-          <w:szCs w:val="24"/>
-        </w:rPr>
-      </w:pPr>
-      <w:r>
-        <w:rPr>
-          <w:rFonts w:ascii="Garamond" w:hAnsi="Garamond"/>
-          <w:sz w:val="24"/>
-          <w:szCs w:val="24"/>
-        </w:rPr>
-        <w:t xml:space="preserve">La creación de una nueva celda se simula a partir de la creación de un nuevo puerto </w:t>
-      </w:r>
-      <w:r>
-        <w:rPr>
-          <w:rFonts w:ascii="Lucida Console" w:hAnsi="Lucida Console"/>
-          <w:sz w:val="24"/>
-          <w:szCs w:val="24"/>
-        </w:rPr>
-        <w:t>C</w:t>
-      </w:r>
-      <w:r>
-        <w:rPr>
-          <w:rFonts w:ascii="Garamond" w:hAnsi="Garamond"/>
-          <w:sz w:val="24"/>
-          <w:szCs w:val="24"/>
-        </w:rPr>
-        <w:t xml:space="preserve"> el cual será alimentado por el contenido de la variable declarativa X.</w:t>
-      </w:r>
-    </w:p>
-    <w:p>
-      <w:pPr>
-        <w:pStyle w:val="ListParagraph"/>
-        <w:jc w:val="both"/>
-        <w:rPr>
-          <w:rFonts w:ascii="Garamond" w:hAnsi="Garamond"/>
-          <w:sz w:val="24"/>
-          <w:szCs w:val="24"/>
-        </w:rPr>
-      </w:pPr>
-    </w:p>
-    <w:p>
-      <w:pPr>
-        <w:pStyle w:val="ListParagraph"/>
-        <w:jc w:val="both"/>
-        <w:rPr>
-          <w:rFonts w:ascii="Garamond" w:hAnsi="Garamond"/>
-          <w:sz w:val="24"/>
-          <w:szCs w:val="24"/>
-        </w:rPr>
-      </w:pPr>
-      <w:r>
-        <w:rPr>
-          <w:rFonts w:ascii="Garamond" w:hAnsi="Garamond"/>
-          <w:sz w:val="24"/>
-          <w:szCs w:val="24"/>
-        </w:rPr>
-        <w:t>Imagen mostrando esta parte del proceso</w:t>
-      </w:r>
-    </w:p>
-    <w:p>
-      <w:pPr>
-        <w:pStyle w:val="ListParagraph"/>
-        <w:jc w:val="both"/>
-        <w:rPr>
-          <w:rFonts w:ascii="Garamond" w:hAnsi="Garamond"/>
-          <w:sz w:val="24"/>
-          <w:szCs w:val="24"/>
-        </w:rPr>
-      </w:pPr>
-    </w:p>
-    <w:p>
-      <w:pPr>
-        <w:pStyle w:val="ListParagraph"/>
-        <w:numPr>
-          <w:ilvl w:val="0"/>
-          <w:numId w:val="2"/>
-        </w:numPr>
-        <w:jc w:val="both"/>
-        <w:rPr>
-          <w:rFonts w:ascii="Garamond" w:hAnsi="Garamond"/>
-          <w:sz w:val="24"/>
-          <w:szCs w:val="24"/>
-        </w:rPr>
-      </w:pPr>
-      <w:r>
-        <w:rPr>
-          <w:rFonts w:ascii="Garamond" w:hAnsi="Garamond"/>
-          <w:sz w:val="24"/>
-          <w:szCs w:val="24"/>
-        </w:rPr>
-        <w:t xml:space="preserve">Una vez la celda es creada se construyen dos procedimientos que simulan las funciones de acceder y asignar propias de las celdas utilizando la función </w:t>
-      </w:r>
-      <w:r>
-        <w:rPr>
-          <w:rFonts w:ascii="Lucida Console" w:hAnsi="Lucida Console"/>
-          <w:sz w:val="24"/>
-          <w:szCs w:val="24"/>
-        </w:rPr>
-        <w:t>Send</w:t>
-      </w:r>
-      <w:r>
-        <w:rPr>
-          <w:rFonts w:ascii="Garamond" w:hAnsi="Garamond"/>
-          <w:sz w:val="24"/>
-          <w:szCs w:val="24"/>
-        </w:rPr>
-        <w:t xml:space="preserve"> que permite alimentar el puerto creado en el punto anterior.</w:t>
-      </w:r>
-    </w:p>
-    <w:p>
-      <w:pPr>
-        <w:pStyle w:val="ListParagraph"/>
-        <w:jc w:val="both"/>
-        <w:rPr>
-          <w:rFonts w:ascii="Garamond" w:hAnsi="Garamond"/>
-          <w:sz w:val="24"/>
-          <w:szCs w:val="24"/>
-        </w:rPr>
-      </w:pPr>
-    </w:p>
-    <w:p>
-      <w:pPr>
-        <w:pStyle w:val="ListParagraph"/>
-        <w:jc w:val="both"/>
-        <w:rPr>
-          <w:rFonts w:ascii="Garamond" w:hAnsi="Garamond"/>
-          <w:sz w:val="24"/>
-          <w:szCs w:val="24"/>
-        </w:rPr>
-      </w:pPr>
-      <w:r>
-        <w:rPr>
-          <w:rFonts w:ascii="Garamond" w:hAnsi="Garamond"/>
-          <w:sz w:val="24"/>
-          <w:szCs w:val="24"/>
-        </w:rPr>
-        <w:t>Imagen mostrando esta parte del proceso</w:t>
-      </w:r>
-    </w:p>
-    <w:p>
-      <w:pPr>
-        <w:jc w:val="both"/>
-        <w:rPr>
-          <w:rFonts w:ascii="Garamond" w:hAnsi="Garamond"/>
-          <w:sz w:val="24"/>
-          <w:szCs w:val="24"/>
-        </w:rPr>
-      </w:pPr>
     </w:p>
     <w:p>
       <w:pPr>
@@ -1187,7 +1020,6 @@
           <w:noProof/>
           <w:lang w:eastAsia="es-CO"/>
         </w:rPr>
-        <w:lastRenderedPageBreak/>
         <w:drawing>
           <wp:inline distT="0" distB="0" distL="0" distR="0" wp14:anchorId="0A82A5DE" wp14:editId="1E5DB243">
             <wp:extent cx="3657600" cy="2957992"/>
@@ -1321,6 +1153,7 @@
           <w:noProof/>
           <w:lang w:eastAsia="es-CO"/>
         </w:rPr>
+        <w:lastRenderedPageBreak/>
         <w:drawing>
           <wp:inline distT="0" distB="0" distL="0" distR="0" wp14:anchorId="7ABF333B" wp14:editId="66E703D3">
             <wp:extent cx="4572000" cy="1654908"/>
@@ -1545,7 +1378,6 @@
           <w:sz w:val="24"/>
           <w:szCs w:val="24"/>
         </w:rPr>
-        <w:lastRenderedPageBreak/>
         <w:t xml:space="preserve">Como se observa, ejecuciones diferentes de los clientes generan diferentes resultados, esto debido al envío asincrónico de mensajes desde los hilos al puerto </w:t>
       </w:r>
       <w:r>
@@ -1645,17 +1477,7 @@
           <w:sz w:val="24"/>
           <w:szCs w:val="24"/>
         </w:rPr>
-        <w:t>La funci</w:t>
-      </w:r>
-      <w:bookmarkStart w:id="0" w:name="_GoBack"/>
-      <w:bookmarkEnd w:id="0"/>
-      <w:r>
-        <w:rPr>
-          <w:rFonts w:ascii="Garamond" w:hAnsi="Garamond"/>
-          <w:sz w:val="24"/>
-          <w:szCs w:val="24"/>
-        </w:rPr>
-        <w:t xml:space="preserve">ón </w:t>
+        <w:t xml:space="preserve">La función </w:t>
       </w:r>
       <w:r>
         <w:rPr>
@@ -1712,6 +1534,7 @@
           <w:noProof/>
           <w:lang w:eastAsia="es-CO"/>
         </w:rPr>
+        <w:lastRenderedPageBreak/>
         <w:drawing>
           <wp:inline distT="0" distB="0" distL="0" distR="0" wp14:anchorId="3D580F60" wp14:editId="63E0E6B5">
             <wp:extent cx="5029200" cy="2398004"/>
@@ -1940,6 +1763,253 @@
     <w:p>
       <w:pPr>
         <w:jc w:val="both"/>
+        <w:rPr>
+          <w:rFonts w:ascii="Garamond" w:hAnsi="Garamond"/>
+          <w:sz w:val="24"/>
+          <w:szCs w:val="24"/>
+        </w:rPr>
+      </w:pPr>
+      <w:r>
+        <w:rPr>
+          <w:rFonts w:ascii="Garamond" w:hAnsi="Garamond"/>
+          <w:sz w:val="24"/>
+          <w:szCs w:val="24"/>
+        </w:rPr>
+        <w:t xml:space="preserve">Para esta implementación se separan las funciones al interior de la función </w:t>
+      </w:r>
+      <w:r>
+        <w:rPr>
+          <w:rFonts w:ascii="Lucida Console" w:hAnsi="Lucida Console"/>
+          <w:sz w:val="24"/>
+          <w:szCs w:val="24"/>
+        </w:rPr>
+        <w:t>Contador</w:t>
+      </w:r>
+      <w:r>
+        <w:rPr>
+          <w:rFonts w:ascii="Garamond" w:hAnsi="Garamond"/>
+          <w:sz w:val="24"/>
+          <w:szCs w:val="24"/>
+        </w:rPr>
+        <w:t xml:space="preserve">, con el fin de aplicar la abstracción </w:t>
+      </w:r>
+      <w:r>
+        <w:rPr>
+          <w:rFonts w:ascii="Lucida Console" w:hAnsi="Lucida Console"/>
+          <w:sz w:val="24"/>
+          <w:szCs w:val="24"/>
+        </w:rPr>
+        <w:t>NuevoObjetoPuerto</w:t>
+      </w:r>
+      <w:r>
+        <w:rPr>
+          <w:rFonts w:ascii="Garamond" w:hAnsi="Garamond"/>
+          <w:sz w:val="24"/>
+          <w:szCs w:val="24"/>
+        </w:rPr>
+        <w:t xml:space="preserve"> como se ilustra a continuación:</w:t>
+      </w:r>
+      <w:bookmarkStart w:id="0" w:name="_GoBack"/>
+      <w:bookmarkEnd w:id="0"/>
+    </w:p>
+    <w:p>
+      <w:pPr>
+        <w:jc w:val="center"/>
+        <w:rPr>
+          <w:rFonts w:ascii="Garamond" w:hAnsi="Garamond"/>
+          <w:sz w:val="24"/>
+          <w:szCs w:val="24"/>
+        </w:rPr>
+      </w:pPr>
+      <w:r>
+        <w:rPr>
+          <w:noProof/>
+          <w:lang w:eastAsia="es-CO"/>
+        </w:rPr>
+        <w:lastRenderedPageBreak/>
+        <w:drawing>
+          <wp:inline distT="0" distB="0" distL="0" distR="0" wp14:anchorId="6662D642" wp14:editId="4CBEC414">
+            <wp:extent cx="3200400" cy="3766908"/>
+            <wp:effectExtent l="0" t="0" r="0" b="5080"/>
+            <wp:docPr id="12" name="Picture 12"/>
+            <wp:cNvGraphicFramePr>
+              <a:graphicFrameLocks xmlns:a="http://schemas.openxmlformats.org/drawingml/2006/main" noChangeAspect="1"/>
+            </wp:cNvGraphicFramePr>
+            <a:graphic xmlns:a="http://schemas.openxmlformats.org/drawingml/2006/main">
+              <a:graphicData uri="http://schemas.openxmlformats.org/drawingml/2006/picture">
+                <pic:pic xmlns:pic="http://schemas.openxmlformats.org/drawingml/2006/picture">
+                  <pic:nvPicPr>
+                    <pic:cNvPr id="1" name=""/>
+                    <pic:cNvPicPr/>
+                  </pic:nvPicPr>
+                  <pic:blipFill>
+                    <a:blip r:embed="rId16"/>
+                    <a:stretch>
+                      <a:fillRect/>
+                    </a:stretch>
+                  </pic:blipFill>
+                  <pic:spPr>
+                    <a:xfrm>
+                      <a:off x="0" y="0"/>
+                      <a:ext cx="3200400" cy="3766908"/>
+                    </a:xfrm>
+                    <a:prstGeom prst="rect">
+                      <a:avLst/>
+                    </a:prstGeom>
+                  </pic:spPr>
+                </pic:pic>
+              </a:graphicData>
+            </a:graphic>
+          </wp:inline>
+        </w:drawing>
+      </w:r>
+    </w:p>
+    <w:p>
+      <w:pPr>
+        <w:jc w:val="both"/>
+        <w:rPr>
+          <w:rFonts w:ascii="Garamond" w:hAnsi="Garamond"/>
+          <w:sz w:val="24"/>
+          <w:szCs w:val="24"/>
+        </w:rPr>
+      </w:pPr>
+      <w:r>
+        <w:rPr>
+          <w:rFonts w:ascii="Garamond" w:hAnsi="Garamond"/>
+          <w:sz w:val="24"/>
+          <w:szCs w:val="24"/>
+        </w:rPr>
+        <w:t>Prueba</w:t>
+      </w:r>
+    </w:p>
+    <w:tbl>
+      <w:tblPr>
+        <w:tblStyle w:val="TableGrid"/>
+        <w:tblW w:w="0" w:type="auto"/>
+        <w:tblLook w:val="04A0" w:firstRow="1" w:lastRow="0" w:firstColumn="1" w:lastColumn="0" w:noHBand="0" w:noVBand="1"/>
+      </w:tblPr>
+      <w:tblGrid>
+        <w:gridCol w:w="5976"/>
+        <w:gridCol w:w="3374"/>
+      </w:tblGrid>
+      <w:tr>
+        <w:tc>
+          <w:tcPr>
+            <w:tcW w:w="4675" w:type="dxa"/>
+          </w:tcPr>
+          <w:p>
+            <w:pPr>
+              <w:jc w:val="center"/>
+              <w:rPr>
+                <w:rFonts w:ascii="Garamond" w:hAnsi="Garamond"/>
+                <w:sz w:val="24"/>
+                <w:szCs w:val="24"/>
+              </w:rPr>
+            </w:pPr>
+            <w:r>
+              <w:rPr>
+                <w:noProof/>
+                <w:lang w:eastAsia="es-CO"/>
+              </w:rPr>
+              <w:drawing>
+                <wp:inline distT="0" distB="0" distL="0" distR="0" wp14:anchorId="10EAE3E5" wp14:editId="04ADE29C">
+                  <wp:extent cx="3657600" cy="2522483"/>
+                  <wp:effectExtent l="0" t="0" r="0" b="0"/>
+                  <wp:docPr id="13" name="Picture 13"/>
+                  <wp:cNvGraphicFramePr>
+                    <a:graphicFrameLocks xmlns:a="http://schemas.openxmlformats.org/drawingml/2006/main" noChangeAspect="1"/>
+                  </wp:cNvGraphicFramePr>
+                  <a:graphic xmlns:a="http://schemas.openxmlformats.org/drawingml/2006/main">
+                    <a:graphicData uri="http://schemas.openxmlformats.org/drawingml/2006/picture">
+                      <pic:pic xmlns:pic="http://schemas.openxmlformats.org/drawingml/2006/picture">
+                        <pic:nvPicPr>
+                          <pic:cNvPr id="1" name=""/>
+                          <pic:cNvPicPr/>
+                        </pic:nvPicPr>
+                        <pic:blipFill>
+                          <a:blip r:embed="rId17"/>
+                          <a:stretch>
+                            <a:fillRect/>
+                          </a:stretch>
+                        </pic:blipFill>
+                        <pic:spPr>
+                          <a:xfrm>
+                            <a:off x="0" y="0"/>
+                            <a:ext cx="3657600" cy="2522483"/>
+                          </a:xfrm>
+                          <a:prstGeom prst="rect">
+                            <a:avLst/>
+                          </a:prstGeom>
+                        </pic:spPr>
+                      </pic:pic>
+                    </a:graphicData>
+                  </a:graphic>
+                </wp:inline>
+              </w:drawing>
+            </w:r>
+          </w:p>
+        </w:tc>
+        <w:tc>
+          <w:tcPr>
+            <w:tcW w:w="4675" w:type="dxa"/>
+          </w:tcPr>
+          <w:p>
+            <w:pPr>
+              <w:jc w:val="center"/>
+              <w:rPr>
+                <w:rFonts w:ascii="Garamond" w:hAnsi="Garamond"/>
+                <w:sz w:val="24"/>
+                <w:szCs w:val="24"/>
+              </w:rPr>
+            </w:pPr>
+            <w:r>
+              <w:rPr>
+                <w:noProof/>
+                <w:lang w:eastAsia="es-CO"/>
+              </w:rPr>
+              <w:drawing>
+                <wp:inline distT="0" distB="0" distL="0" distR="0" wp14:anchorId="1F535DB3" wp14:editId="6FB091FF">
+                  <wp:extent cx="1209675" cy="847725"/>
+                  <wp:effectExtent l="0" t="0" r="9525" b="9525"/>
+                  <wp:docPr id="14" name="Picture 14"/>
+                  <wp:cNvGraphicFramePr>
+                    <a:graphicFrameLocks xmlns:a="http://schemas.openxmlformats.org/drawingml/2006/main" noChangeAspect="1"/>
+                  </wp:cNvGraphicFramePr>
+                  <a:graphic xmlns:a="http://schemas.openxmlformats.org/drawingml/2006/main">
+                    <a:graphicData uri="http://schemas.openxmlformats.org/drawingml/2006/picture">
+                      <pic:pic xmlns:pic="http://schemas.openxmlformats.org/drawingml/2006/picture">
+                        <pic:nvPicPr>
+                          <pic:cNvPr id="1" name=""/>
+                          <pic:cNvPicPr/>
+                        </pic:nvPicPr>
+                        <pic:blipFill>
+                          <a:blip r:embed="rId18"/>
+                          <a:stretch>
+                            <a:fillRect/>
+                          </a:stretch>
+                        </pic:blipFill>
+                        <pic:spPr>
+                          <a:xfrm>
+                            <a:off x="0" y="0"/>
+                            <a:ext cx="1209675" cy="847725"/>
+                          </a:xfrm>
+                          <a:prstGeom prst="rect">
+                            <a:avLst/>
+                          </a:prstGeom>
+                        </pic:spPr>
+                      </pic:pic>
+                    </a:graphicData>
+                  </a:graphic>
+                </wp:inline>
+              </w:drawing>
+            </w:r>
+          </w:p>
+        </w:tc>
+      </w:tr>
+    </w:tbl>
+    <w:p>
+      <w:pPr>
+        <w:jc w:val="center"/>
         <w:rPr>
           <w:rFonts w:ascii="Garamond" w:hAnsi="Garamond"/>
           <w:sz w:val="24"/>

</xml_diff>